<commit_message>
Adding short instructions, changed word file, fixed long
</commit_message>
<xml_diff>
--- a/files/ADBIS25-License_to_Publish-SNCS_CCIS.docx
+++ b/files/ADBIS25-License_to_Publish-SNCS_CCIS.docx
@@ -4,7 +4,7 @@
   <w:body>
     <w:tbl>
       <w:tblPr>
-        <w:tblStyle w:val="TableGrid"/>
+        <w:tblStyle w:val="Grigliatabella"/>
         <w:tblW w:w="0" w:type="auto"/>
         <w:tblInd w:w="0" w:type="dxa"/>
         <w:tblBorders>
@@ -425,7 +425,7 @@
                     <w:sz w:val="16"/>
                     <w:szCs w:val="16"/>
                   </w:rPr>
-                  <w:t xml:space="preserve"> Short Papers, Workshops, Doctoral Consortium and Tutorials</w:t>
+                  <w:t xml:space="preserve"> Short Papers, Workshops, </w:t>
                 </w:r>
                 <w:r>
                   <w:rPr>
@@ -433,7 +433,15 @@
                     <w:sz w:val="16"/>
                     <w:szCs w:val="16"/>
                   </w:rPr>
-                  <w:t>, Tampere, Finland, September 23-26, 2025, Proceedings</w:t>
+                  <w:t>and Demos,</w:t>
+                </w:r>
+                <w:r>
+                  <w:rPr>
+                    <w:rFonts w:ascii="Tahoma" w:eastAsia="Cambria" w:hAnsi="Tahoma" w:cs="Tahoma"/>
+                    <w:sz w:val="16"/>
+                    <w:szCs w:val="16"/>
+                  </w:rPr>
+                  <w:t xml:space="preserve"> Tampere, Finland, September 23-26, 2025, Proceedings</w:t>
                 </w:r>
               </w:p>
             </w:tc>
@@ -1533,7 +1541,7 @@
           </w:tcPr>
           <w:p>
             <w:pPr>
-              <w:pStyle w:val="NormalWeb"/>
+              <w:pStyle w:val="NormaleWeb"/>
               <w:spacing w:before="0" w:beforeAutospacing="0" w:after="0" w:afterAutospacing="0"/>
               <w:rPr>
                 <w:rFonts w:ascii="Tahoma" w:hAnsi="Tahoma" w:cs="Tahoma"/>
@@ -1544,7 +1552,7 @@
             <w:hyperlink r:id="rId10" w:history="1">
               <w:r>
                 <w:rPr>
-                  <w:rStyle w:val="Hyperlink"/>
+                  <w:rStyle w:val="Collegamentoipertestuale"/>
                   <w:rFonts w:ascii="Tahoma" w:hAnsi="Tahoma" w:cs="Tahoma"/>
                   <w:sz w:val="16"/>
                   <w:szCs w:val="16"/>
@@ -1553,7 +1561,7 @@
               </w:r>
               <w:r>
                 <w:rPr>
-                  <w:rStyle w:val="Hyperlink"/>
+                  <w:rStyle w:val="Collegamentoipertestuale"/>
                   <w:rFonts w:ascii="Tahoma" w:hAnsi="Tahoma" w:cs="Tahoma"/>
                   <w:sz w:val="16"/>
                   <w:szCs w:val="16"/>
@@ -2155,7 +2163,7 @@
       <w:hyperlink r:id="rId11" w:history="1">
         <w:r>
           <w:rPr>
-            <w:rStyle w:val="Hyperlink"/>
+            <w:rStyle w:val="Collegamentoipertestuale"/>
             <w:rFonts w:ascii="Tahoma" w:eastAsia="Arial" w:hAnsi="Tahoma" w:cs="Tahoma"/>
             <w:bCs/>
             <w:sz w:val="20"/>
@@ -3183,7 +3191,7 @@
       <w:hyperlink r:id="rId12" w:history="1">
         <w:r>
           <w:rPr>
-            <w:rStyle w:val="Hyperlink"/>
+            <w:rStyle w:val="Collegamentoipertestuale"/>
             <w:rFonts w:ascii="Tahoma" w:eastAsia="Arial" w:hAnsi="Tahoma" w:cs="Tahoma"/>
             <w:bCs/>
             <w:sz w:val="20"/>
@@ -3684,7 +3692,7 @@
     </w:p>
     <w:tbl>
       <w:tblPr>
-        <w:tblStyle w:val="TableGrid"/>
+        <w:tblStyle w:val="Grigliatabella"/>
         <w:tblW w:w="11169" w:type="dxa"/>
         <w:tblInd w:w="-993" w:type="dxa"/>
         <w:tblBorders>
@@ -4133,7 +4141,7 @@
     </w:p>
     <w:tbl>
       <w:tblPr>
-        <w:tblStyle w:val="TableGrid"/>
+        <w:tblStyle w:val="Grigliatabella"/>
         <w:tblW w:w="11169" w:type="dxa"/>
         <w:tblInd w:w="-993" w:type="dxa"/>
         <w:tblBorders>
@@ -4564,7 +4572,7 @@
     </w:p>
     <w:p>
       <w:pPr>
-        <w:pStyle w:val="NormalWeb"/>
+        <w:pStyle w:val="NormaleWeb"/>
         <w:spacing w:before="0" w:beforeAutospacing="0" w:after="0" w:afterAutospacing="0"/>
         <w:rPr>
           <w:rFonts w:ascii="Calibri" w:hAnsi="Calibri" w:cs="Calibri"/>
@@ -4640,7 +4648,7 @@
         <w:sdtContent>
           <w:p>
             <w:pPr>
-              <w:pStyle w:val="Footer"/>
+              <w:pStyle w:val="Pidipagina"/>
               <w:jc w:val="right"/>
               <w:rPr>
                 <w:sz w:val="16"/>
@@ -4750,7 +4758,7 @@
   </w:sdt>
   <w:p>
     <w:pPr>
-      <w:pStyle w:val="Footer"/>
+      <w:pStyle w:val="Pidipagina"/>
     </w:pPr>
   </w:p>
 </w:ftr>
@@ -5774,17 +5782,17 @@
     <w:lsdException w:name="Unresolved Mention" w:semiHidden="1" w:unhideWhenUsed="1"/>
     <w:lsdException w:name="Smart Link" w:semiHidden="1" w:unhideWhenUsed="1"/>
   </w:latentStyles>
-  <w:style w:type="paragraph" w:default="1" w:styleId="Normal">
+  <w:style w:type="paragraph" w:default="1" w:styleId="Normale">
     <w:name w:val="Normal"/>
     <w:qFormat/>
   </w:style>
-  <w:style w:type="character" w:default="1" w:styleId="DefaultParagraphFont">
+  <w:style w:type="character" w:default="1" w:styleId="Carpredefinitoparagrafo">
     <w:name w:val="Default Paragraph Font"/>
     <w:uiPriority w:val="1"/>
     <w:semiHidden/>
     <w:unhideWhenUsed/>
   </w:style>
-  <w:style w:type="table" w:default="1" w:styleId="TableNormal">
+  <w:style w:type="table" w:default="1" w:styleId="Tabellanormale">
     <w:name w:val="Normal Table"/>
     <w:uiPriority w:val="99"/>
     <w:semiHidden/>
@@ -5799,16 +5807,16 @@
       </w:tblCellMar>
     </w:tblPr>
   </w:style>
-  <w:style w:type="numbering" w:default="1" w:styleId="NoList">
+  <w:style w:type="numbering" w:default="1" w:styleId="Nessunelenco">
     <w:name w:val="No List"/>
     <w:uiPriority w:val="99"/>
     <w:semiHidden/>
     <w:unhideWhenUsed/>
   </w:style>
-  <w:style w:type="paragraph" w:styleId="CommentText">
+  <w:style w:type="paragraph" w:styleId="Testocommento">
     <w:name w:val="annotation text"/>
-    <w:basedOn w:val="Normal"/>
-    <w:link w:val="CommentTextChar"/>
+    <w:basedOn w:val="Normale"/>
+    <w:link w:val="TestocommentoCarattere"/>
     <w:uiPriority w:val="99"/>
     <w:semiHidden/>
     <w:unhideWhenUsed/>
@@ -5822,10 +5830,10 @@
       <w:lang w:eastAsia="en-GB"/>
     </w:rPr>
   </w:style>
-  <w:style w:type="character" w:customStyle="1" w:styleId="CommentTextChar">
-    <w:name w:val="Comment Text Char"/>
-    <w:basedOn w:val="DefaultParagraphFont"/>
-    <w:link w:val="CommentText"/>
+  <w:style w:type="character" w:customStyle="1" w:styleId="TestocommentoCarattere">
+    <w:name w:val="Testo commento Carattere"/>
+    <w:basedOn w:val="Carpredefinitoparagrafo"/>
+    <w:link w:val="Testocommento"/>
     <w:uiPriority w:val="99"/>
     <w:semiHidden/>
     <w:rPr>
@@ -5835,9 +5843,9 @@
       <w:lang w:eastAsia="en-GB"/>
     </w:rPr>
   </w:style>
-  <w:style w:type="character" w:styleId="CommentReference">
+  <w:style w:type="character" w:styleId="Rimandocommento">
     <w:name w:val="annotation reference"/>
-    <w:basedOn w:val="DefaultParagraphFont"/>
+    <w:basedOn w:val="Carpredefinitoparagrafo"/>
     <w:uiPriority w:val="99"/>
     <w:semiHidden/>
     <w:unhideWhenUsed/>
@@ -5846,9 +5854,9 @@
       <w:szCs w:val="16"/>
     </w:rPr>
   </w:style>
-  <w:style w:type="table" w:styleId="TableGrid">
+  <w:style w:type="table" w:styleId="Grigliatabella">
     <w:name w:val="Table Grid"/>
-    <w:basedOn w:val="TableNormal"/>
+    <w:basedOn w:val="Tabellanormale"/>
     <w:uiPriority w:val="59"/>
     <w:pPr>
       <w:spacing w:after="0" w:line="240" w:lineRule="auto"/>
@@ -5868,10 +5876,10 @@
       </w:tblBorders>
     </w:tblPr>
   </w:style>
-  <w:style w:type="paragraph" w:styleId="Header">
+  <w:style w:type="paragraph" w:styleId="Intestazione">
     <w:name w:val="header"/>
-    <w:basedOn w:val="Normal"/>
-    <w:link w:val="HeaderChar"/>
+    <w:basedOn w:val="Normale"/>
+    <w:link w:val="IntestazioneCarattere"/>
     <w:uiPriority w:val="99"/>
     <w:unhideWhenUsed/>
     <w:pPr>
@@ -5886,20 +5894,20 @@
       <w:lang w:eastAsia="en-GB"/>
     </w:rPr>
   </w:style>
-  <w:style w:type="character" w:customStyle="1" w:styleId="HeaderChar">
-    <w:name w:val="Header Char"/>
-    <w:basedOn w:val="DefaultParagraphFont"/>
-    <w:link w:val="Header"/>
+  <w:style w:type="character" w:customStyle="1" w:styleId="IntestazioneCarattere">
+    <w:name w:val="Intestazione Carattere"/>
+    <w:basedOn w:val="Carpredefinitoparagrafo"/>
+    <w:link w:val="Intestazione"/>
     <w:uiPriority w:val="99"/>
     <w:rPr>
       <w:rFonts w:ascii="Arial" w:eastAsia="Arial" w:hAnsi="Arial" w:cs="Arial"/>
       <w:lang w:eastAsia="en-GB"/>
     </w:rPr>
   </w:style>
-  <w:style w:type="paragraph" w:styleId="Footer">
+  <w:style w:type="paragraph" w:styleId="Pidipagina">
     <w:name w:val="footer"/>
-    <w:basedOn w:val="Normal"/>
-    <w:link w:val="FooterChar"/>
+    <w:basedOn w:val="Normale"/>
+    <w:link w:val="PidipaginaCarattere"/>
     <w:uiPriority w:val="99"/>
     <w:unhideWhenUsed/>
     <w:pPr>
@@ -5914,10 +5922,10 @@
       <w:lang w:eastAsia="en-GB"/>
     </w:rPr>
   </w:style>
-  <w:style w:type="character" w:customStyle="1" w:styleId="FooterChar">
-    <w:name w:val="Footer Char"/>
-    <w:basedOn w:val="DefaultParagraphFont"/>
-    <w:link w:val="Footer"/>
+  <w:style w:type="character" w:customStyle="1" w:styleId="PidipaginaCarattere">
+    <w:name w:val="Piè di pagina Carattere"/>
+    <w:basedOn w:val="Carpredefinitoparagrafo"/>
+    <w:link w:val="Pidipagina"/>
     <w:uiPriority w:val="99"/>
     <w:rPr>
       <w:rFonts w:ascii="Arial" w:eastAsia="Arial" w:hAnsi="Arial" w:cs="Arial"/>
@@ -5926,8 +5934,8 @@
   </w:style>
   <w:style w:type="table" w:customStyle="1" w:styleId="TableGrid1">
     <w:name w:val="Table Grid1"/>
-    <w:basedOn w:val="TableNormal"/>
-    <w:next w:val="TableGrid"/>
+    <w:basedOn w:val="Tabellanormale"/>
+    <w:next w:val="Grigliatabella"/>
     <w:uiPriority w:val="59"/>
     <w:pPr>
       <w:spacing w:after="0" w:line="240" w:lineRule="auto"/>
@@ -5943,10 +5951,10 @@
       </w:tblBorders>
     </w:tblPr>
   </w:style>
-  <w:style w:type="paragraph" w:styleId="BalloonText">
+  <w:style w:type="paragraph" w:styleId="Testofumetto">
     <w:name w:val="Balloon Text"/>
-    <w:basedOn w:val="Normal"/>
-    <w:link w:val="BalloonTextChar"/>
+    <w:basedOn w:val="Normale"/>
+    <w:link w:val="TestofumettoCarattere"/>
     <w:uiPriority w:val="99"/>
     <w:semiHidden/>
     <w:unhideWhenUsed/>
@@ -5959,10 +5967,10 @@
       <w:szCs w:val="18"/>
     </w:rPr>
   </w:style>
-  <w:style w:type="character" w:customStyle="1" w:styleId="BalloonTextChar">
-    <w:name w:val="Balloon Text Char"/>
-    <w:basedOn w:val="DefaultParagraphFont"/>
-    <w:link w:val="BalloonText"/>
+  <w:style w:type="character" w:customStyle="1" w:styleId="TestofumettoCarattere">
+    <w:name w:val="Testo fumetto Carattere"/>
+    <w:basedOn w:val="Carpredefinitoparagrafo"/>
+    <w:link w:val="Testofumetto"/>
     <w:uiPriority w:val="99"/>
     <w:semiHidden/>
     <w:rPr>
@@ -5971,18 +5979,18 @@
       <w:szCs w:val="18"/>
     </w:rPr>
   </w:style>
-  <w:style w:type="character" w:styleId="PlaceholderText">
+  <w:style w:type="character" w:styleId="Testosegnaposto">
     <w:name w:val="Placeholder Text"/>
-    <w:basedOn w:val="DefaultParagraphFont"/>
+    <w:basedOn w:val="Carpredefinitoparagrafo"/>
     <w:uiPriority w:val="99"/>
     <w:semiHidden/>
     <w:rPr>
       <w:color w:val="808080"/>
     </w:rPr>
   </w:style>
-  <w:style w:type="paragraph" w:styleId="NormalWeb">
+  <w:style w:type="paragraph" w:styleId="NormaleWeb">
     <w:name w:val="Normal (Web)"/>
-    <w:basedOn w:val="Normal"/>
+    <w:basedOn w:val="Normale"/>
     <w:uiPriority w:val="99"/>
     <w:unhideWhenUsed/>
     <w:pPr>
@@ -5995,9 +6003,9 @@
       <w:lang w:eastAsia="en-GB"/>
     </w:rPr>
   </w:style>
-  <w:style w:type="paragraph" w:styleId="ListParagraph">
+  <w:style w:type="paragraph" w:styleId="Paragrafoelenco">
     <w:name w:val="List Paragraph"/>
-    <w:basedOn w:val="Normal"/>
+    <w:basedOn w:val="Normale"/>
     <w:uiPriority w:val="34"/>
     <w:qFormat/>
     <w:pPr>
@@ -6005,11 +6013,11 @@
       <w:contextualSpacing/>
     </w:pPr>
   </w:style>
-  <w:style w:type="paragraph" w:styleId="CommentSubject">
+  <w:style w:type="paragraph" w:styleId="Soggettocommento">
     <w:name w:val="annotation subject"/>
-    <w:basedOn w:val="CommentText"/>
-    <w:next w:val="CommentText"/>
-    <w:link w:val="CommentSubjectChar"/>
+    <w:basedOn w:val="Testocommento"/>
+    <w:next w:val="Testocommento"/>
+    <w:link w:val="SoggettocommentoCarattere"/>
     <w:uiPriority w:val="99"/>
     <w:semiHidden/>
     <w:unhideWhenUsed/>
@@ -6023,10 +6031,10 @@
       <w:lang w:eastAsia="en-US"/>
     </w:rPr>
   </w:style>
-  <w:style w:type="character" w:customStyle="1" w:styleId="CommentSubjectChar">
-    <w:name w:val="Comment Subject Char"/>
-    <w:basedOn w:val="CommentTextChar"/>
-    <w:link w:val="CommentSubject"/>
+  <w:style w:type="character" w:customStyle="1" w:styleId="SoggettocommentoCarattere">
+    <w:name w:val="Soggetto commento Carattere"/>
+    <w:basedOn w:val="TestocommentoCarattere"/>
+    <w:link w:val="Soggettocommento"/>
     <w:uiPriority w:val="99"/>
     <w:semiHidden/>
     <w:rPr>
@@ -6038,7 +6046,7 @@
       <w:lang w:eastAsia="en-GB"/>
     </w:rPr>
   </w:style>
-  <w:style w:type="paragraph" w:styleId="Revision">
+  <w:style w:type="paragraph" w:styleId="Revisione">
     <w:name w:val="Revision"/>
     <w:hidden/>
     <w:uiPriority w:val="99"/>
@@ -6049,8 +6057,8 @@
   </w:style>
   <w:style w:type="table" w:customStyle="1" w:styleId="TableGrid2">
     <w:name w:val="Table Grid2"/>
-    <w:basedOn w:val="TableNormal"/>
-    <w:next w:val="TableGrid"/>
+    <w:basedOn w:val="Tabellanormale"/>
+    <w:next w:val="Grigliatabella"/>
     <w:uiPriority w:val="59"/>
     <w:pPr>
       <w:spacing w:after="0" w:line="240" w:lineRule="auto"/>
@@ -6072,8 +6080,8 @@
   </w:style>
   <w:style w:type="table" w:customStyle="1" w:styleId="TableGrid11">
     <w:name w:val="Table Grid11"/>
-    <w:basedOn w:val="TableNormal"/>
-    <w:next w:val="TableGrid"/>
+    <w:basedOn w:val="Tabellanormale"/>
+    <w:next w:val="Grigliatabella"/>
     <w:uiPriority w:val="59"/>
     <w:pPr>
       <w:spacing w:after="0" w:line="240" w:lineRule="auto"/>
@@ -6089,9 +6097,9 @@
       </w:tblBorders>
     </w:tblPr>
   </w:style>
-  <w:style w:type="character" w:styleId="Hyperlink">
+  <w:style w:type="character" w:styleId="Collegamentoipertestuale">
     <w:name w:val="Hyperlink"/>
-    <w:basedOn w:val="DefaultParagraphFont"/>
+    <w:basedOn w:val="Carpredefinitoparagrafo"/>
     <w:uiPriority w:val="99"/>
     <w:unhideWhenUsed/>
     <w:rPr>
@@ -6101,7 +6109,7 @@
   </w:style>
   <w:style w:type="character" w:customStyle="1" w:styleId="UnresolvedMention1">
     <w:name w:val="Unresolved Mention1"/>
-    <w:basedOn w:val="DefaultParagraphFont"/>
+    <w:basedOn w:val="Carpredefinitoparagrafo"/>
     <w:uiPriority w:val="99"/>
     <w:semiHidden/>
     <w:unhideWhenUsed/>
@@ -6440,10 +6448,12 @@
     <w:rsid w:val="00A1700F"/>
     <w:rsid w:val="00B1416F"/>
     <w:rsid w:val="00B231E4"/>
+    <w:rsid w:val="00B45F2E"/>
     <w:rsid w:val="00C35570"/>
     <w:rsid w:val="00C453A4"/>
     <w:rsid w:val="00C533A8"/>
     <w:rsid w:val="00CE1E64"/>
+    <w:rsid w:val="00DE1E0C"/>
     <w:rsid w:val="00DF6D14"/>
     <w:rsid w:val="00E51FB7"/>
     <w:rsid w:val="00E80E29"/>
@@ -6465,8 +6475,8 @@
   </m:mathPr>
   <w:themeFontLang w:val="en-GB" w:eastAsia="zh-CN"/>
   <w:clrSchemeMapping w:bg1="light1" w:t1="dark1" w:bg2="light2" w:t2="dark2" w:accent1="accent1" w:accent2="accent2" w:accent3="accent3" w:accent4="accent4" w:accent5="accent5" w:accent6="accent6" w:hyperlink="hyperlink" w:followedHyperlink="followedHyperlink"/>
-  <w:decimalSymbol w:val="."/>
-  <w:listSeparator w:val=","/>
+  <w:decimalSymbol w:val=","/>
+  <w:listSeparator w:val=";"/>
   <w15:chartTrackingRefBased/>
 </w:settings>
 </file>
@@ -6866,17 +6876,17 @@
     <w:lsdException w:name="Unresolved Mention" w:semiHidden="1" w:unhideWhenUsed="1"/>
     <w:lsdException w:name="Smart Link" w:semiHidden="1" w:unhideWhenUsed="1"/>
   </w:latentStyles>
-  <w:style w:type="paragraph" w:default="1" w:styleId="Normal">
+  <w:style w:type="paragraph" w:default="1" w:styleId="Normale">
     <w:name w:val="Normal"/>
     <w:qFormat/>
   </w:style>
-  <w:style w:type="character" w:default="1" w:styleId="DefaultParagraphFont">
+  <w:style w:type="character" w:default="1" w:styleId="Carpredefinitoparagrafo">
     <w:name w:val="Default Paragraph Font"/>
     <w:uiPriority w:val="1"/>
     <w:semiHidden/>
     <w:unhideWhenUsed/>
   </w:style>
-  <w:style w:type="table" w:default="1" w:styleId="TableNormal">
+  <w:style w:type="table" w:default="1" w:styleId="Tabellanormale">
     <w:name w:val="Normal Table"/>
     <w:uiPriority w:val="99"/>
     <w:semiHidden/>
@@ -6891,15 +6901,15 @@
       </w:tblCellMar>
     </w:tblPr>
   </w:style>
-  <w:style w:type="numbering" w:default="1" w:styleId="NoList">
+  <w:style w:type="numbering" w:default="1" w:styleId="Nessunelenco">
     <w:name w:val="No List"/>
     <w:uiPriority w:val="99"/>
     <w:semiHidden/>
     <w:unhideWhenUsed/>
   </w:style>
-  <w:style w:type="character" w:styleId="PlaceholderText">
+  <w:style w:type="character" w:styleId="Testosegnaposto">
     <w:name w:val="Placeholder Text"/>
-    <w:basedOn w:val="DefaultParagraphFont"/>
+    <w:basedOn w:val="Carpredefinitoparagrafo"/>
     <w:uiPriority w:val="99"/>
     <w:semiHidden/>
     <w:rsid w:val="006A6696"/>
@@ -7261,25 +7271,25 @@
 </file>
 
 <file path=customXml/item1.xml><?xml version="1.0" encoding="utf-8"?>
+<Dictionary xmlns="http://schemas.business-integrity.com/dealbuilder/2006/dictionary" SavedByVersion="8.6.17422.1" MinimumVersion="7.2.0.0"/>
+</file>
+
+<file path=customXml/item2.xml><?xml version="1.0" encoding="utf-8"?>
 <Session xmlns="http://schemas.business-integrity.com/dealbuilder/2006/answers"/>
 </file>
 
-<file path=customXml/item2.xml><?xml version="1.0" encoding="utf-8"?>
-<Dictionary xmlns="http://schemas.business-integrity.com/dealbuilder/2006/dictionary" SavedByVersion="8.6.17422.1" MinimumVersion="7.2.0.0"/>
+<file path=customXml/itemProps1.xml><?xml version="1.0" encoding="utf-8"?>
+<ds:datastoreItem xmlns:ds="http://schemas.openxmlformats.org/officeDocument/2006/customXml" ds:itemID="{E43132FE-56DA-49E3-BA0E-E3899F9498EE}">
+  <ds:schemaRefs>
+    <ds:schemaRef ds:uri="http://schemas.business-integrity.com/dealbuilder/2006/dictionary"/>
+  </ds:schemaRefs>
+</ds:datastoreItem>
 </file>
 
-<file path=customXml/itemProps1.xml><?xml version="1.0" encoding="utf-8"?>
+<file path=customXml/itemProps2.xml><?xml version="1.0" encoding="utf-8"?>
 <ds:datastoreItem xmlns:ds="http://schemas.openxmlformats.org/officeDocument/2006/customXml" ds:itemID="{98BD657F-3829-41B9-B9AF-86E420C27365}">
   <ds:schemaRefs>
     <ds:schemaRef ds:uri="http://schemas.business-integrity.com/dealbuilder/2006/answers"/>
   </ds:schemaRefs>
 </ds:datastoreItem>
-</file>
-
-<file path=customXml/itemProps2.xml><?xml version="1.0" encoding="utf-8"?>
-<ds:datastoreItem xmlns:ds="http://schemas.openxmlformats.org/officeDocument/2006/customXml" ds:itemID="{E43132FE-56DA-49E3-BA0E-E3899F9498EE}">
-  <ds:schemaRefs>
-    <ds:schemaRef ds:uri="http://schemas.business-integrity.com/dealbuilder/2006/dictionary"/>
-  </ds:schemaRefs>
-</ds:datastoreItem>
 </file>
</xml_diff>

<commit_message>
new file and editing in program
</commit_message>
<xml_diff>
--- a/files/ADBIS25-License_to_Publish-SNCS_CCIS.docx
+++ b/files/ADBIS25-License_to_Publish-SNCS_CCIS.docx
@@ -4,7 +4,7 @@
   <w:body>
     <w:tbl>
       <w:tblPr>
-        <w:tblStyle w:val="Grigliatabella"/>
+        <w:tblStyle w:val="TableGrid"/>
         <w:tblW w:w="0" w:type="auto"/>
         <w:tblInd w:w="0" w:type="dxa"/>
         <w:tblBorders>
@@ -729,6 +729,46 @@
                     <w:sz w:val="16"/>
                     <w:szCs w:val="16"/>
                   </w:rPr>
+                  <w:t>Genoveva Vargas-Solar</w:t>
+                </w:r>
+                <w:r>
+                  <w:rPr>
+                    <w:rFonts w:ascii="Tahoma" w:eastAsia="Cambria" w:hAnsi="Tahoma" w:cs="Tahoma"/>
+                    <w:sz w:val="16"/>
+                    <w:szCs w:val="16"/>
+                  </w:rPr>
+                  <w:t xml:space="preserve">, </w:t>
+                </w:r>
+                <w:r>
+                  <w:rPr>
+                    <w:rFonts w:ascii="Tahoma" w:eastAsia="Cambria" w:hAnsi="Tahoma" w:cs="Tahoma"/>
+                    <w:sz w:val="16"/>
+                    <w:szCs w:val="16"/>
+                  </w:rPr>
+                  <w:t>Enrico Gallinucci</w:t>
+                </w:r>
+                <w:r>
+                  <w:rPr>
+                    <w:rFonts w:ascii="Tahoma" w:eastAsia="Cambria" w:hAnsi="Tahoma" w:cs="Tahoma"/>
+                    <w:sz w:val="16"/>
+                    <w:szCs w:val="16"/>
+                  </w:rPr>
+                  <w:t>,</w:t>
+                </w:r>
+                <w:r>
+                  <w:rPr>
+                    <w:rFonts w:ascii="Tahoma" w:eastAsia="Cambria" w:hAnsi="Tahoma" w:cs="Tahoma"/>
+                    <w:sz w:val="16"/>
+                    <w:szCs w:val="16"/>
+                  </w:rPr>
+                  <w:t xml:space="preserve"> </w:t>
+                </w:r>
+                <w:r>
+                  <w:rPr>
+                    <w:rFonts w:ascii="Tahoma" w:eastAsia="Cambria" w:hAnsi="Tahoma" w:cs="Tahoma"/>
+                    <w:sz w:val="16"/>
+                    <w:szCs w:val="16"/>
+                  </w:rPr>
                   <w:t xml:space="preserve">Kostas Stefanidis, </w:t>
                 </w:r>
                 <w:proofErr w:type="spellStart"/>
@@ -1541,7 +1581,7 @@
           </w:tcPr>
           <w:p>
             <w:pPr>
-              <w:pStyle w:val="NormaleWeb"/>
+              <w:pStyle w:val="NormalWeb"/>
               <w:spacing w:before="0" w:beforeAutospacing="0" w:after="0" w:afterAutospacing="0"/>
               <w:rPr>
                 <w:rFonts w:ascii="Tahoma" w:hAnsi="Tahoma" w:cs="Tahoma"/>
@@ -1552,7 +1592,7 @@
             <w:hyperlink r:id="rId10" w:history="1">
               <w:r>
                 <w:rPr>
-                  <w:rStyle w:val="Collegamentoipertestuale"/>
+                  <w:rStyle w:val="Hyperlink"/>
                   <w:rFonts w:ascii="Tahoma" w:hAnsi="Tahoma" w:cs="Tahoma"/>
                   <w:sz w:val="16"/>
                   <w:szCs w:val="16"/>
@@ -1561,7 +1601,7 @@
               </w:r>
               <w:r>
                 <w:rPr>
-                  <w:rStyle w:val="Collegamentoipertestuale"/>
+                  <w:rStyle w:val="Hyperlink"/>
                   <w:rFonts w:ascii="Tahoma" w:hAnsi="Tahoma" w:cs="Tahoma"/>
                   <w:sz w:val="16"/>
                   <w:szCs w:val="16"/>
@@ -2163,7 +2203,7 @@
       <w:hyperlink r:id="rId11" w:history="1">
         <w:r>
           <w:rPr>
-            <w:rStyle w:val="Collegamentoipertestuale"/>
+            <w:rStyle w:val="Hyperlink"/>
             <w:rFonts w:ascii="Tahoma" w:eastAsia="Arial" w:hAnsi="Tahoma" w:cs="Tahoma"/>
             <w:bCs/>
             <w:sz w:val="20"/>
@@ -3191,7 +3231,7 @@
       <w:hyperlink r:id="rId12" w:history="1">
         <w:r>
           <w:rPr>
-            <w:rStyle w:val="Collegamentoipertestuale"/>
+            <w:rStyle w:val="Hyperlink"/>
             <w:rFonts w:ascii="Tahoma" w:eastAsia="Arial" w:hAnsi="Tahoma" w:cs="Tahoma"/>
             <w:bCs/>
             <w:sz w:val="20"/>
@@ -3692,7 +3732,7 @@
     </w:p>
     <w:tbl>
       <w:tblPr>
-        <w:tblStyle w:val="Grigliatabella"/>
+        <w:tblStyle w:val="TableGrid"/>
         <w:tblW w:w="11169" w:type="dxa"/>
         <w:tblInd w:w="-993" w:type="dxa"/>
         <w:tblBorders>
@@ -4141,7 +4181,7 @@
     </w:p>
     <w:tbl>
       <w:tblPr>
-        <w:tblStyle w:val="Grigliatabella"/>
+        <w:tblStyle w:val="TableGrid"/>
         <w:tblW w:w="11169" w:type="dxa"/>
         <w:tblInd w:w="-993" w:type="dxa"/>
         <w:tblBorders>
@@ -4572,7 +4612,7 @@
     </w:p>
     <w:p>
       <w:pPr>
-        <w:pStyle w:val="NormaleWeb"/>
+        <w:pStyle w:val="NormalWeb"/>
         <w:spacing w:before="0" w:beforeAutospacing="0" w:after="0" w:afterAutospacing="0"/>
         <w:rPr>
           <w:rFonts w:ascii="Calibri" w:hAnsi="Calibri" w:cs="Calibri"/>
@@ -4648,7 +4688,7 @@
         <w:sdtContent>
           <w:p>
             <w:pPr>
-              <w:pStyle w:val="Pidipagina"/>
+              <w:pStyle w:val="Footer"/>
               <w:jc w:val="right"/>
               <w:rPr>
                 <w:sz w:val="16"/>
@@ -4758,7 +4798,7 @@
   </w:sdt>
   <w:p>
     <w:pPr>
-      <w:pStyle w:val="Pidipagina"/>
+      <w:pStyle w:val="Footer"/>
     </w:pPr>
   </w:p>
 </w:ftr>
@@ -5782,17 +5822,17 @@
     <w:lsdException w:name="Unresolved Mention" w:semiHidden="1" w:unhideWhenUsed="1"/>
     <w:lsdException w:name="Smart Link" w:semiHidden="1" w:unhideWhenUsed="1"/>
   </w:latentStyles>
-  <w:style w:type="paragraph" w:default="1" w:styleId="Normale">
+  <w:style w:type="paragraph" w:default="1" w:styleId="Normal">
     <w:name w:val="Normal"/>
     <w:qFormat/>
   </w:style>
-  <w:style w:type="character" w:default="1" w:styleId="Carpredefinitoparagrafo">
+  <w:style w:type="character" w:default="1" w:styleId="DefaultParagraphFont">
     <w:name w:val="Default Paragraph Font"/>
     <w:uiPriority w:val="1"/>
     <w:semiHidden/>
     <w:unhideWhenUsed/>
   </w:style>
-  <w:style w:type="table" w:default="1" w:styleId="Tabellanormale">
+  <w:style w:type="table" w:default="1" w:styleId="TableNormal">
     <w:name w:val="Normal Table"/>
     <w:uiPriority w:val="99"/>
     <w:semiHidden/>
@@ -5807,16 +5847,16 @@
       </w:tblCellMar>
     </w:tblPr>
   </w:style>
-  <w:style w:type="numbering" w:default="1" w:styleId="Nessunelenco">
+  <w:style w:type="numbering" w:default="1" w:styleId="NoList">
     <w:name w:val="No List"/>
     <w:uiPriority w:val="99"/>
     <w:semiHidden/>
     <w:unhideWhenUsed/>
   </w:style>
-  <w:style w:type="paragraph" w:styleId="Testocommento">
+  <w:style w:type="paragraph" w:styleId="CommentText">
     <w:name w:val="annotation text"/>
-    <w:basedOn w:val="Normale"/>
-    <w:link w:val="TestocommentoCarattere"/>
+    <w:basedOn w:val="Normal"/>
+    <w:link w:val="CommentTextChar"/>
     <w:uiPriority w:val="99"/>
     <w:semiHidden/>
     <w:unhideWhenUsed/>
@@ -5830,10 +5870,10 @@
       <w:lang w:eastAsia="en-GB"/>
     </w:rPr>
   </w:style>
-  <w:style w:type="character" w:customStyle="1" w:styleId="TestocommentoCarattere">
-    <w:name w:val="Testo commento Carattere"/>
-    <w:basedOn w:val="Carpredefinitoparagrafo"/>
-    <w:link w:val="Testocommento"/>
+  <w:style w:type="character" w:customStyle="1" w:styleId="CommentTextChar">
+    <w:name w:val="Comment Text Char"/>
+    <w:basedOn w:val="DefaultParagraphFont"/>
+    <w:link w:val="CommentText"/>
     <w:uiPriority w:val="99"/>
     <w:semiHidden/>
     <w:rPr>
@@ -5843,9 +5883,9 @@
       <w:lang w:eastAsia="en-GB"/>
     </w:rPr>
   </w:style>
-  <w:style w:type="character" w:styleId="Rimandocommento">
+  <w:style w:type="character" w:styleId="CommentReference">
     <w:name w:val="annotation reference"/>
-    <w:basedOn w:val="Carpredefinitoparagrafo"/>
+    <w:basedOn w:val="DefaultParagraphFont"/>
     <w:uiPriority w:val="99"/>
     <w:semiHidden/>
     <w:unhideWhenUsed/>
@@ -5854,9 +5894,9 @@
       <w:szCs w:val="16"/>
     </w:rPr>
   </w:style>
-  <w:style w:type="table" w:styleId="Grigliatabella">
+  <w:style w:type="table" w:styleId="TableGrid">
     <w:name w:val="Table Grid"/>
-    <w:basedOn w:val="Tabellanormale"/>
+    <w:basedOn w:val="TableNormal"/>
     <w:uiPriority w:val="59"/>
     <w:pPr>
       <w:spacing w:after="0" w:line="240" w:lineRule="auto"/>
@@ -5876,10 +5916,10 @@
       </w:tblBorders>
     </w:tblPr>
   </w:style>
-  <w:style w:type="paragraph" w:styleId="Intestazione">
+  <w:style w:type="paragraph" w:styleId="Header">
     <w:name w:val="header"/>
-    <w:basedOn w:val="Normale"/>
-    <w:link w:val="IntestazioneCarattere"/>
+    <w:basedOn w:val="Normal"/>
+    <w:link w:val="HeaderChar"/>
     <w:uiPriority w:val="99"/>
     <w:unhideWhenUsed/>
     <w:pPr>
@@ -5894,20 +5934,20 @@
       <w:lang w:eastAsia="en-GB"/>
     </w:rPr>
   </w:style>
-  <w:style w:type="character" w:customStyle="1" w:styleId="IntestazioneCarattere">
-    <w:name w:val="Intestazione Carattere"/>
-    <w:basedOn w:val="Carpredefinitoparagrafo"/>
-    <w:link w:val="Intestazione"/>
+  <w:style w:type="character" w:customStyle="1" w:styleId="HeaderChar">
+    <w:name w:val="Header Char"/>
+    <w:basedOn w:val="DefaultParagraphFont"/>
+    <w:link w:val="Header"/>
     <w:uiPriority w:val="99"/>
     <w:rPr>
       <w:rFonts w:ascii="Arial" w:eastAsia="Arial" w:hAnsi="Arial" w:cs="Arial"/>
       <w:lang w:eastAsia="en-GB"/>
     </w:rPr>
   </w:style>
-  <w:style w:type="paragraph" w:styleId="Pidipagina">
+  <w:style w:type="paragraph" w:styleId="Footer">
     <w:name w:val="footer"/>
-    <w:basedOn w:val="Normale"/>
-    <w:link w:val="PidipaginaCarattere"/>
+    <w:basedOn w:val="Normal"/>
+    <w:link w:val="FooterChar"/>
     <w:uiPriority w:val="99"/>
     <w:unhideWhenUsed/>
     <w:pPr>
@@ -5922,10 +5962,10 @@
       <w:lang w:eastAsia="en-GB"/>
     </w:rPr>
   </w:style>
-  <w:style w:type="character" w:customStyle="1" w:styleId="PidipaginaCarattere">
-    <w:name w:val="Piè di pagina Carattere"/>
-    <w:basedOn w:val="Carpredefinitoparagrafo"/>
-    <w:link w:val="Pidipagina"/>
+  <w:style w:type="character" w:customStyle="1" w:styleId="FooterChar">
+    <w:name w:val="Footer Char"/>
+    <w:basedOn w:val="DefaultParagraphFont"/>
+    <w:link w:val="Footer"/>
     <w:uiPriority w:val="99"/>
     <w:rPr>
       <w:rFonts w:ascii="Arial" w:eastAsia="Arial" w:hAnsi="Arial" w:cs="Arial"/>
@@ -5934,8 +5974,8 @@
   </w:style>
   <w:style w:type="table" w:customStyle="1" w:styleId="TableGrid1">
     <w:name w:val="Table Grid1"/>
-    <w:basedOn w:val="Tabellanormale"/>
-    <w:next w:val="Grigliatabella"/>
+    <w:basedOn w:val="TableNormal"/>
+    <w:next w:val="TableGrid"/>
     <w:uiPriority w:val="59"/>
     <w:pPr>
       <w:spacing w:after="0" w:line="240" w:lineRule="auto"/>
@@ -5951,10 +5991,10 @@
       </w:tblBorders>
     </w:tblPr>
   </w:style>
-  <w:style w:type="paragraph" w:styleId="Testofumetto">
+  <w:style w:type="paragraph" w:styleId="BalloonText">
     <w:name w:val="Balloon Text"/>
-    <w:basedOn w:val="Normale"/>
-    <w:link w:val="TestofumettoCarattere"/>
+    <w:basedOn w:val="Normal"/>
+    <w:link w:val="BalloonTextChar"/>
     <w:uiPriority w:val="99"/>
     <w:semiHidden/>
     <w:unhideWhenUsed/>
@@ -5967,10 +6007,10 @@
       <w:szCs w:val="18"/>
     </w:rPr>
   </w:style>
-  <w:style w:type="character" w:customStyle="1" w:styleId="TestofumettoCarattere">
-    <w:name w:val="Testo fumetto Carattere"/>
-    <w:basedOn w:val="Carpredefinitoparagrafo"/>
-    <w:link w:val="Testofumetto"/>
+  <w:style w:type="character" w:customStyle="1" w:styleId="BalloonTextChar">
+    <w:name w:val="Balloon Text Char"/>
+    <w:basedOn w:val="DefaultParagraphFont"/>
+    <w:link w:val="BalloonText"/>
     <w:uiPriority w:val="99"/>
     <w:semiHidden/>
     <w:rPr>
@@ -5979,18 +6019,18 @@
       <w:szCs w:val="18"/>
     </w:rPr>
   </w:style>
-  <w:style w:type="character" w:styleId="Testosegnaposto">
+  <w:style w:type="character" w:styleId="PlaceholderText">
     <w:name w:val="Placeholder Text"/>
-    <w:basedOn w:val="Carpredefinitoparagrafo"/>
+    <w:basedOn w:val="DefaultParagraphFont"/>
     <w:uiPriority w:val="99"/>
     <w:semiHidden/>
     <w:rPr>
       <w:color w:val="808080"/>
     </w:rPr>
   </w:style>
-  <w:style w:type="paragraph" w:styleId="NormaleWeb">
+  <w:style w:type="paragraph" w:styleId="NormalWeb">
     <w:name w:val="Normal (Web)"/>
-    <w:basedOn w:val="Normale"/>
+    <w:basedOn w:val="Normal"/>
     <w:uiPriority w:val="99"/>
     <w:unhideWhenUsed/>
     <w:pPr>
@@ -6003,9 +6043,9 @@
       <w:lang w:eastAsia="en-GB"/>
     </w:rPr>
   </w:style>
-  <w:style w:type="paragraph" w:styleId="Paragrafoelenco">
+  <w:style w:type="paragraph" w:styleId="ListParagraph">
     <w:name w:val="List Paragraph"/>
-    <w:basedOn w:val="Normale"/>
+    <w:basedOn w:val="Normal"/>
     <w:uiPriority w:val="34"/>
     <w:qFormat/>
     <w:pPr>
@@ -6013,11 +6053,11 @@
       <w:contextualSpacing/>
     </w:pPr>
   </w:style>
-  <w:style w:type="paragraph" w:styleId="Soggettocommento">
+  <w:style w:type="paragraph" w:styleId="CommentSubject">
     <w:name w:val="annotation subject"/>
-    <w:basedOn w:val="Testocommento"/>
-    <w:next w:val="Testocommento"/>
-    <w:link w:val="SoggettocommentoCarattere"/>
+    <w:basedOn w:val="CommentText"/>
+    <w:next w:val="CommentText"/>
+    <w:link w:val="CommentSubjectChar"/>
     <w:uiPriority w:val="99"/>
     <w:semiHidden/>
     <w:unhideWhenUsed/>
@@ -6031,10 +6071,10 @@
       <w:lang w:eastAsia="en-US"/>
     </w:rPr>
   </w:style>
-  <w:style w:type="character" w:customStyle="1" w:styleId="SoggettocommentoCarattere">
-    <w:name w:val="Soggetto commento Carattere"/>
-    <w:basedOn w:val="TestocommentoCarattere"/>
-    <w:link w:val="Soggettocommento"/>
+  <w:style w:type="character" w:customStyle="1" w:styleId="CommentSubjectChar">
+    <w:name w:val="Comment Subject Char"/>
+    <w:basedOn w:val="CommentTextChar"/>
+    <w:link w:val="CommentSubject"/>
     <w:uiPriority w:val="99"/>
     <w:semiHidden/>
     <w:rPr>
@@ -6046,7 +6086,7 @@
       <w:lang w:eastAsia="en-GB"/>
     </w:rPr>
   </w:style>
-  <w:style w:type="paragraph" w:styleId="Revisione">
+  <w:style w:type="paragraph" w:styleId="Revision">
     <w:name w:val="Revision"/>
     <w:hidden/>
     <w:uiPriority w:val="99"/>
@@ -6057,8 +6097,8 @@
   </w:style>
   <w:style w:type="table" w:customStyle="1" w:styleId="TableGrid2">
     <w:name w:val="Table Grid2"/>
-    <w:basedOn w:val="Tabellanormale"/>
-    <w:next w:val="Grigliatabella"/>
+    <w:basedOn w:val="TableNormal"/>
+    <w:next w:val="TableGrid"/>
     <w:uiPriority w:val="59"/>
     <w:pPr>
       <w:spacing w:after="0" w:line="240" w:lineRule="auto"/>
@@ -6080,8 +6120,8 @@
   </w:style>
   <w:style w:type="table" w:customStyle="1" w:styleId="TableGrid11">
     <w:name w:val="Table Grid11"/>
-    <w:basedOn w:val="Tabellanormale"/>
-    <w:next w:val="Grigliatabella"/>
+    <w:basedOn w:val="TableNormal"/>
+    <w:next w:val="TableGrid"/>
     <w:uiPriority w:val="59"/>
     <w:pPr>
       <w:spacing w:after="0" w:line="240" w:lineRule="auto"/>
@@ -6097,9 +6137,9 @@
       </w:tblBorders>
     </w:tblPr>
   </w:style>
-  <w:style w:type="character" w:styleId="Collegamentoipertestuale">
+  <w:style w:type="character" w:styleId="Hyperlink">
     <w:name w:val="Hyperlink"/>
-    <w:basedOn w:val="Carpredefinitoparagrafo"/>
+    <w:basedOn w:val="DefaultParagraphFont"/>
     <w:uiPriority w:val="99"/>
     <w:unhideWhenUsed/>
     <w:rPr>
@@ -6109,7 +6149,7 @@
   </w:style>
   <w:style w:type="character" w:customStyle="1" w:styleId="UnresolvedMention1">
     <w:name w:val="Unresolved Mention1"/>
-    <w:basedOn w:val="Carpredefinitoparagrafo"/>
+    <w:basedOn w:val="DefaultParagraphFont"/>
     <w:uiPriority w:val="99"/>
     <w:semiHidden/>
     <w:unhideWhenUsed/>
@@ -6438,8 +6478,10 @@
     <w:rsid w:val="005B0921"/>
     <w:rsid w:val="0065187B"/>
     <w:rsid w:val="006A6696"/>
+    <w:rsid w:val="006B158D"/>
     <w:rsid w:val="006C071E"/>
     <w:rsid w:val="00716D66"/>
+    <w:rsid w:val="007D252D"/>
     <w:rsid w:val="008136D0"/>
     <w:rsid w:val="00823D58"/>
     <w:rsid w:val="00866E3F"/>
@@ -6475,8 +6517,8 @@
   </m:mathPr>
   <w:themeFontLang w:val="en-GB" w:eastAsia="zh-CN"/>
   <w:clrSchemeMapping w:bg1="light1" w:t1="dark1" w:bg2="light2" w:t2="dark2" w:accent1="accent1" w:accent2="accent2" w:accent3="accent3" w:accent4="accent4" w:accent5="accent5" w:accent6="accent6" w:hyperlink="hyperlink" w:followedHyperlink="followedHyperlink"/>
-  <w:decimalSymbol w:val=","/>
-  <w:listSeparator w:val=";"/>
+  <w:decimalSymbol w:val="."/>
+  <w:listSeparator w:val=","/>
   <w15:chartTrackingRefBased/>
 </w:settings>
 </file>
@@ -6876,17 +6918,17 @@
     <w:lsdException w:name="Unresolved Mention" w:semiHidden="1" w:unhideWhenUsed="1"/>
     <w:lsdException w:name="Smart Link" w:semiHidden="1" w:unhideWhenUsed="1"/>
   </w:latentStyles>
-  <w:style w:type="paragraph" w:default="1" w:styleId="Normale">
+  <w:style w:type="paragraph" w:default="1" w:styleId="Normal">
     <w:name w:val="Normal"/>
     <w:qFormat/>
   </w:style>
-  <w:style w:type="character" w:default="1" w:styleId="Carpredefinitoparagrafo">
+  <w:style w:type="character" w:default="1" w:styleId="DefaultParagraphFont">
     <w:name w:val="Default Paragraph Font"/>
     <w:uiPriority w:val="1"/>
     <w:semiHidden/>
     <w:unhideWhenUsed/>
   </w:style>
-  <w:style w:type="table" w:default="1" w:styleId="Tabellanormale">
+  <w:style w:type="table" w:default="1" w:styleId="TableNormal">
     <w:name w:val="Normal Table"/>
     <w:uiPriority w:val="99"/>
     <w:semiHidden/>
@@ -6901,15 +6943,15 @@
       </w:tblCellMar>
     </w:tblPr>
   </w:style>
-  <w:style w:type="numbering" w:default="1" w:styleId="Nessunelenco">
+  <w:style w:type="numbering" w:default="1" w:styleId="NoList">
     <w:name w:val="No List"/>
     <w:uiPriority w:val="99"/>
     <w:semiHidden/>
     <w:unhideWhenUsed/>
   </w:style>
-  <w:style w:type="character" w:styleId="Testosegnaposto">
+  <w:style w:type="character" w:styleId="PlaceholderText">
     <w:name w:val="Placeholder Text"/>
-    <w:basedOn w:val="Carpredefinitoparagrafo"/>
+    <w:basedOn w:val="DefaultParagraphFont"/>
     <w:uiPriority w:val="99"/>
     <w:semiHidden/>
     <w:rsid w:val="006A6696"/>
@@ -7271,25 +7313,25 @@
 </file>
 
 <file path=customXml/item1.xml><?xml version="1.0" encoding="utf-8"?>
+<Session xmlns="http://schemas.business-integrity.com/dealbuilder/2006/answers"/>
+</file>
+
+<file path=customXml/item2.xml><?xml version="1.0" encoding="utf-8"?>
 <Dictionary xmlns="http://schemas.business-integrity.com/dealbuilder/2006/dictionary" SavedByVersion="8.6.17422.1" MinimumVersion="7.2.0.0"/>
 </file>
 
-<file path=customXml/item2.xml><?xml version="1.0" encoding="utf-8"?>
-<Session xmlns="http://schemas.business-integrity.com/dealbuilder/2006/answers"/>
+<file path=customXml/itemProps1.xml><?xml version="1.0" encoding="utf-8"?>
+<ds:datastoreItem xmlns:ds="http://schemas.openxmlformats.org/officeDocument/2006/customXml" ds:itemID="{98BD657F-3829-41B9-B9AF-86E420C27365}">
+  <ds:schemaRefs>
+    <ds:schemaRef ds:uri="http://schemas.business-integrity.com/dealbuilder/2006/answers"/>
+  </ds:schemaRefs>
+</ds:datastoreItem>
 </file>
 
-<file path=customXml/itemProps1.xml><?xml version="1.0" encoding="utf-8"?>
+<file path=customXml/itemProps2.xml><?xml version="1.0" encoding="utf-8"?>
 <ds:datastoreItem xmlns:ds="http://schemas.openxmlformats.org/officeDocument/2006/customXml" ds:itemID="{E43132FE-56DA-49E3-BA0E-E3899F9498EE}">
   <ds:schemaRefs>
     <ds:schemaRef ds:uri="http://schemas.business-integrity.com/dealbuilder/2006/dictionary"/>
   </ds:schemaRefs>
 </ds:datastoreItem>
-</file>
-
-<file path=customXml/itemProps2.xml><?xml version="1.0" encoding="utf-8"?>
-<ds:datastoreItem xmlns:ds="http://schemas.openxmlformats.org/officeDocument/2006/customXml" ds:itemID="{98BD657F-3829-41B9-B9AF-86E420C27365}">
-  <ds:schemaRefs>
-    <ds:schemaRef ds:uri="http://schemas.business-integrity.com/dealbuilder/2006/answers"/>
-  </ds:schemaRefs>
-</ds:datastoreItem>
 </file>
</xml_diff>